<commit_message>
Asset images + step 1
</commit_message>
<xml_diff>
--- a/Summer2023-SEG3125-Project2-Step1.docx
+++ b/Summer2023-SEG3125-Project2-Step1.docx
@@ -14,44 +14,21 @@
           <w:b/>
           <w:bCs/>
         </w:rPr>
-        <w:t>1. Decide on a web site within a domain that you like (</w:t>
-      </w:r>
-      <w:proofErr w:type="gramStart"/>
-      <w:r>
-        <w:rPr>
-          <w:b/>
-          <w:bCs/>
-        </w:rPr>
-        <w:t>e.g.</w:t>
-      </w:r>
-      <w:proofErr w:type="gramEnd"/>
-      <w:r>
-        <w:rPr>
-          <w:b/>
-          <w:bCs/>
-        </w:rPr>
-        <w:t xml:space="preserve"> sports, arts, community centers, games, electronic commerce, </w:t>
-      </w:r>
-      <w:proofErr w:type="spellStart"/>
-      <w:r>
-        <w:rPr>
-          <w:b/>
-          <w:bCs/>
-        </w:rPr>
-        <w:t>etc</w:t>
-      </w:r>
-      <w:proofErr w:type="spellEnd"/>
-      <w:r>
-        <w:rPr>
-          <w:b/>
-          <w:bCs/>
-        </w:rPr>
-        <w:t xml:space="preserve">). You need provide a title for your site and describe its overall goal. What does it aim to do? Who would be the potential users? </w:t>
-      </w:r>
-    </w:p>
-    <w:p>
-      <w:r>
-        <w:t xml:space="preserve">Exercise and sports gear </w:t>
+        <w:t xml:space="preserve">1. Decide on a web site within a domain that you like (e.g. sports, arts, community centers, games, electronic commerce, etc). You need provide a title for your site and describe its overall goal. What does it aim to do? Who would be the potential users? </w:t>
+      </w:r>
+    </w:p>
+    <w:p>
+      <w:r>
+        <w:t>Winter</w:t>
+      </w:r>
+      <w:r>
+        <w:t xml:space="preserve"> sports </w:t>
+      </w:r>
+      <w:r>
+        <w:t xml:space="preserve">and </w:t>
+      </w:r>
+      <w:r>
+        <w:t xml:space="preserve">gear </w:t>
       </w:r>
       <w:r>
         <w:t xml:space="preserve">site: </w:t>
@@ -65,61 +42,49 @@
         <w:t xml:space="preserve">The goal of this site is to </w:t>
       </w:r>
       <w:r>
-        <w:t>supply exercise and sports gear across a wide range of different athle</w:t>
-      </w:r>
-      <w:r>
-        <w:t>tic activities.</w:t>
+        <w:t xml:space="preserve">supply </w:t>
+      </w:r>
+      <w:r>
+        <w:t>winter</w:t>
+      </w:r>
+      <w:r>
+        <w:t xml:space="preserve"> sports gear across a wide range of different </w:t>
+      </w:r>
+      <w:r>
+        <w:t>activities.</w:t>
       </w:r>
       <w:r>
         <w:t xml:space="preserve"> User of this website include but are not limited to </w:t>
       </w:r>
       <w:r>
-        <w:t>Fitness enthusiasts</w:t>
+        <w:t xml:space="preserve">Snowboarding </w:t>
+      </w:r>
+      <w:r>
+        <w:t xml:space="preserve">enthusiasts, Athletes, </w:t>
+      </w:r>
+      <w:r>
+        <w:t>Skiers</w:t>
+      </w:r>
+      <w:r>
+        <w:t xml:space="preserve">, Outdoor enthusiasts, Sports teams and clubs, Recreational </w:t>
+      </w:r>
+      <w:r>
+        <w:t>hockey</w:t>
+      </w:r>
+      <w:r>
+        <w:t xml:space="preserve"> </w:t>
+      </w:r>
+      <w:r>
+        <w:t>players</w:t>
       </w:r>
       <w:r>
         <w:t xml:space="preserve">, </w:t>
       </w:r>
       <w:r>
-        <w:t>Athletes</w:t>
-      </w:r>
-      <w:r>
-        <w:t xml:space="preserve">, </w:t>
-      </w:r>
-      <w:r>
-        <w:t>Gym-goers</w:t>
-      </w:r>
-      <w:r>
-        <w:t xml:space="preserve">, </w:t>
-      </w:r>
-      <w:r>
-        <w:t>Outdoor enthusiasts</w:t>
-      </w:r>
-      <w:r>
-        <w:t xml:space="preserve">, </w:t>
-      </w:r>
-      <w:r>
-        <w:t>Sports teams and clubs</w:t>
-      </w:r>
-      <w:r>
-        <w:t xml:space="preserve">, </w:t>
-      </w:r>
-      <w:r>
-        <w:t>Recreational sports participants</w:t>
-      </w:r>
-      <w:r>
-        <w:t xml:space="preserve">, </w:t>
-      </w:r>
-      <w:r>
-        <w:t>Fitness instructors</w:t>
-      </w:r>
-      <w:r>
-        <w:t xml:space="preserve">, and </w:t>
-      </w:r>
-      <w:r>
-        <w:t>Health-conscious individuals</w:t>
-      </w:r>
-      <w:r>
-        <w:t xml:space="preserve">. </w:t>
+        <w:t xml:space="preserve">Skating </w:t>
+      </w:r>
+      <w:r>
+        <w:t xml:space="preserve">instructors, and Health-conscious individuals. </w:t>
       </w:r>
     </w:p>
     <w:p>
@@ -142,10 +107,7 @@
         <w:t xml:space="preserve">Name: </w:t>
       </w:r>
       <w:r>
-        <w:t>Max</w:t>
-      </w:r>
-      <w:r>
-        <w:t xml:space="preserve"> </w:t>
+        <w:t xml:space="preserve">Max </w:t>
       </w:r>
       <w:r>
         <w:t xml:space="preserve">Michael </w:t>
@@ -337,23 +299,7 @@
           <w:b/>
           <w:bCs/>
         </w:rPr>
-        <w:t>a. Your site must include at least 3 of the 8 interactive processes presented during week 6 (</w:t>
-      </w:r>
-      <w:proofErr w:type="gramStart"/>
-      <w:r>
-        <w:rPr>
-          <w:b/>
-          <w:bCs/>
-        </w:rPr>
-        <w:t>e.g.</w:t>
-      </w:r>
-      <w:proofErr w:type="gramEnd"/>
-      <w:r>
-        <w:rPr>
-          <w:b/>
-          <w:bCs/>
-        </w:rPr>
-        <w:t xml:space="preserve"> follow instructions, absorb information, do supervised activity, etc.). Among these 3 processes, your site must include the process of exploration (divergent/convergent). Choose processes that are in line with your persona’s goals and will allow him/her to achieve such goal. </w:t>
+        <w:t xml:space="preserve">a. Your site must include at least 3 of the 8 interactive processes presented during week 6 (e.g. follow instructions, absorb information, do supervised activity, etc.). Among these 3 processes, your site must include the process of exploration (divergent/convergent). Choose processes that are in line with your persona’s goals and will allow him/her to achieve such goal. </w:t>
       </w:r>
     </w:p>
     <w:p/>
@@ -423,36 +369,491 @@
         <w:t>using a series of filter to find a product which is the best fit to them.</w:t>
       </w:r>
     </w:p>
-    <w:p>
-      <w:pPr>
-        <w:ind w:left="720"/>
-        <w:rPr>
-          <w:b/>
-          <w:bCs/>
-        </w:rPr>
-      </w:pPr>
-      <w:r>
-        <w:rPr>
-          <w:b/>
-          <w:bCs/>
-        </w:rPr>
-        <w:t xml:space="preserve">b. To perform the divergent/convergent process, you are asked to include a faceted search in your UI (see slides from week 6 for examples). </w:t>
-      </w:r>
-    </w:p>
-    <w:p>
-      <w:pPr>
-        <w:ind w:left="720"/>
-        <w:rPr>
-          <w:b/>
-          <w:bCs/>
-        </w:rPr>
-      </w:pPr>
-      <w:r>
-        <w:rPr>
-          <w:b/>
-          <w:bCs/>
-        </w:rPr>
-        <w:t>c. Make sure your system image (UI) is in line with the semantic representation of your persona and includes organizational/navigational patterns which includes the entities present in their semantic network</w:t>
+    <w:p/>
+    <w:p>
+      <w:pPr>
+        <w:pStyle w:val="ListParagraph"/>
+        <w:numPr>
+          <w:ilvl w:val="0"/>
+          <w:numId w:val="4"/>
+        </w:numPr>
+        <w:rPr>
+          <w:b/>
+          <w:bCs/>
+        </w:rPr>
+      </w:pPr>
+      <w:r>
+        <w:rPr>
+          <w:b/>
+          <w:bCs/>
+        </w:rPr>
+        <w:t xml:space="preserve">To perform the divergent/convergent process, you are asked to include a faceted search in your UI (see slides from week 6 for examples). </w:t>
+      </w:r>
+    </w:p>
+    <w:p>
+      <w:pPr>
+        <w:rPr>
+          <w:b/>
+          <w:bCs/>
+        </w:rPr>
+      </w:pPr>
+      <w:r>
+        <w:rPr>
+          <w:b/>
+          <w:bCs/>
+        </w:rPr>
+        <w:drawing>
+          <wp:inline distT="0" distB="0" distL="0" distR="0" wp14:anchorId="5B1A4894" wp14:editId="683384DA">
+            <wp:extent cx="5943600" cy="1486535"/>
+            <wp:effectExtent l="0" t="0" r="0" b="0"/>
+            <wp:docPr id="1334395930" name="Picture 1" descr="A picture containing line, font, white, text&#10;&#10;Description automatically generated"/>
+            <wp:cNvGraphicFramePr>
+              <a:graphicFrameLocks xmlns:a="http://schemas.openxmlformats.org/drawingml/2006/main" noChangeAspect="1"/>
+            </wp:cNvGraphicFramePr>
+            <a:graphic xmlns:a="http://schemas.openxmlformats.org/drawingml/2006/main">
+              <a:graphicData uri="http://schemas.openxmlformats.org/drawingml/2006/picture">
+                <pic:pic xmlns:pic="http://schemas.openxmlformats.org/drawingml/2006/picture">
+                  <pic:nvPicPr>
+                    <pic:cNvPr id="1334395930" name="Picture 1" descr="A picture containing line, font, white, text&#10;&#10;Description automatically generated"/>
+                    <pic:cNvPicPr/>
+                  </pic:nvPicPr>
+                  <pic:blipFill>
+                    <a:blip r:embed="rId5"/>
+                    <a:stretch>
+                      <a:fillRect/>
+                    </a:stretch>
+                  </pic:blipFill>
+                  <pic:spPr>
+                    <a:xfrm>
+                      <a:off x="0" y="0"/>
+                      <a:ext cx="5943600" cy="1486535"/>
+                    </a:xfrm>
+                    <a:prstGeom prst="rect">
+                      <a:avLst/>
+                    </a:prstGeom>
+                  </pic:spPr>
+                </pic:pic>
+              </a:graphicData>
+            </a:graphic>
+          </wp:inline>
+        </w:drawing>
+      </w:r>
+    </w:p>
+    <w:p>
+      <w:pPr>
+        <w:pStyle w:val="ListParagraph"/>
+        <w:numPr>
+          <w:ilvl w:val="0"/>
+          <w:numId w:val="4"/>
+        </w:numPr>
+        <w:rPr>
+          <w:b/>
+          <w:bCs/>
+        </w:rPr>
+      </w:pPr>
+      <w:r>
+        <w:rPr>
+          <w:b/>
+          <w:bCs/>
+        </w:rPr>
+        <w:t>Make sure your system image (UI) is in line with the semantic representation of your persona and includes organizational/navigational patterns which includes the entities present in their semantic network</w:t>
+      </w:r>
+    </w:p>
+    <w:p>
+      <w:pPr>
+        <w:rPr>
+          <w:b/>
+          <w:bCs/>
+        </w:rPr>
+      </w:pPr>
+      <w:hyperlink r:id="rId6" w:history="1">
+        <w:r>
+          <w:rPr>
+            <w:rStyle w:val="Hyperlink"/>
+            <w:b/>
+            <w:bCs/>
+          </w:rPr>
+          <w:t>https://www.figma.com/file/59EUNMBDSkBZR2Af4aMUM4/Project2-Step1?type=design&amp;node-id=10%3A321&amp;t=RKuy0CY179QJ88AX-1</w:t>
+        </w:r>
+      </w:hyperlink>
+      <w:r>
+        <w:rPr>
+          <w:b/>
+          <w:bCs/>
+        </w:rPr>
+        <w:t xml:space="preserve"> </w:t>
+      </w:r>
+    </w:p>
+    <w:p>
+      <w:pPr>
+        <w:rPr>
+          <w:b/>
+          <w:bCs/>
+        </w:rPr>
+      </w:pPr>
+      <w:hyperlink r:id="rId7" w:history="1">
+        <w:r>
+          <w:rPr>
+            <w:rStyle w:val="Hyperlink"/>
+            <w:b/>
+            <w:bCs/>
+          </w:rPr>
+          <w:t>https://coolors.co/0b0500-402bca-3c83b9-acd9ec-f2f5f8</w:t>
+        </w:r>
+      </w:hyperlink>
+      <w:r>
+        <w:rPr>
+          <w:b/>
+          <w:bCs/>
+        </w:rPr>
+        <w:t xml:space="preserve"> </w:t>
+      </w:r>
+    </w:p>
+    <w:p>
+      <w:pPr>
+        <w:rPr>
+          <w:b/>
+          <w:bCs/>
+        </w:rPr>
+      </w:pPr>
+      <w:r>
+        <w:rPr>
+          <w:b/>
+          <w:bCs/>
+        </w:rPr>
+        <w:lastRenderedPageBreak/>
+        <w:drawing>
+          <wp:inline distT="0" distB="0" distL="0" distR="0" wp14:anchorId="095D8127" wp14:editId="38BE3BFB">
+            <wp:extent cx="5586841" cy="3977640"/>
+            <wp:effectExtent l="0" t="0" r="0" b="3810"/>
+            <wp:docPr id="304832812" name="Picture 1" descr="A person skiing down a mountain&#10;&#10;Description automatically generated with low confidence"/>
+            <wp:cNvGraphicFramePr>
+              <a:graphicFrameLocks xmlns:a="http://schemas.openxmlformats.org/drawingml/2006/main" noChangeAspect="1"/>
+            </wp:cNvGraphicFramePr>
+            <a:graphic xmlns:a="http://schemas.openxmlformats.org/drawingml/2006/main">
+              <a:graphicData uri="http://schemas.openxmlformats.org/drawingml/2006/picture">
+                <pic:pic xmlns:pic="http://schemas.openxmlformats.org/drawingml/2006/picture">
+                  <pic:nvPicPr>
+                    <pic:cNvPr id="304832812" name="Picture 1" descr="A person skiing down a mountain&#10;&#10;Description automatically generated with low confidence"/>
+                    <pic:cNvPicPr/>
+                  </pic:nvPicPr>
+                  <pic:blipFill>
+                    <a:blip r:embed="rId8"/>
+                    <a:stretch>
+                      <a:fillRect/>
+                    </a:stretch>
+                  </pic:blipFill>
+                  <pic:spPr>
+                    <a:xfrm>
+                      <a:off x="0" y="0"/>
+                      <a:ext cx="5592907" cy="3981959"/>
+                    </a:xfrm>
+                    <a:prstGeom prst="rect">
+                      <a:avLst/>
+                    </a:prstGeom>
+                  </pic:spPr>
+                </pic:pic>
+              </a:graphicData>
+            </a:graphic>
+          </wp:inline>
+        </w:drawing>
+      </w:r>
+    </w:p>
+    <w:p>
+      <w:pPr>
+        <w:rPr>
+          <w:b/>
+          <w:bCs/>
+        </w:rPr>
+      </w:pPr>
+      <w:r>
+        <w:rPr>
+          <w:b/>
+          <w:bCs/>
+        </w:rPr>
+        <w:drawing>
+          <wp:inline distT="0" distB="0" distL="0" distR="0" wp14:anchorId="212350D6" wp14:editId="170FC4DB">
+            <wp:extent cx="5618301" cy="4003040"/>
+            <wp:effectExtent l="0" t="0" r="1905" b="0"/>
+            <wp:docPr id="432411719" name="Picture 1" descr="A screenshot of a computer&#10;&#10;Description automatically generated with medium confidence"/>
+            <wp:cNvGraphicFramePr>
+              <a:graphicFrameLocks xmlns:a="http://schemas.openxmlformats.org/drawingml/2006/main" noChangeAspect="1"/>
+            </wp:cNvGraphicFramePr>
+            <a:graphic xmlns:a="http://schemas.openxmlformats.org/drawingml/2006/main">
+              <a:graphicData uri="http://schemas.openxmlformats.org/drawingml/2006/picture">
+                <pic:pic xmlns:pic="http://schemas.openxmlformats.org/drawingml/2006/picture">
+                  <pic:nvPicPr>
+                    <pic:cNvPr id="432411719" name="Picture 1" descr="A screenshot of a computer&#10;&#10;Description automatically generated with medium confidence"/>
+                    <pic:cNvPicPr/>
+                  </pic:nvPicPr>
+                  <pic:blipFill>
+                    <a:blip r:embed="rId9"/>
+                    <a:stretch>
+                      <a:fillRect/>
+                    </a:stretch>
+                  </pic:blipFill>
+                  <pic:spPr>
+                    <a:xfrm>
+                      <a:off x="0" y="0"/>
+                      <a:ext cx="5621895" cy="4005601"/>
+                    </a:xfrm>
+                    <a:prstGeom prst="rect">
+                      <a:avLst/>
+                    </a:prstGeom>
+                  </pic:spPr>
+                </pic:pic>
+              </a:graphicData>
+            </a:graphic>
+          </wp:inline>
+        </w:drawing>
+      </w:r>
+    </w:p>
+    <w:p>
+      <w:pPr>
+        <w:rPr>
+          <w:b/>
+          <w:bCs/>
+        </w:rPr>
+      </w:pPr>
+      <w:r>
+        <w:rPr>
+          <w:b/>
+          <w:bCs/>
+        </w:rPr>
+        <w:lastRenderedPageBreak/>
+        <w:drawing>
+          <wp:inline distT="0" distB="0" distL="0" distR="0" wp14:anchorId="6414EA64" wp14:editId="73AA03FE">
+            <wp:extent cx="5641520" cy="3984625"/>
+            <wp:effectExtent l="0" t="0" r="0" b="0"/>
+            <wp:docPr id="1024805602" name="Picture 1" descr="A screenshot of a snowboarder&#10;&#10;Description automatically generated with medium confidence"/>
+            <wp:cNvGraphicFramePr>
+              <a:graphicFrameLocks xmlns:a="http://schemas.openxmlformats.org/drawingml/2006/main" noChangeAspect="1"/>
+            </wp:cNvGraphicFramePr>
+            <a:graphic xmlns:a="http://schemas.openxmlformats.org/drawingml/2006/main">
+              <a:graphicData uri="http://schemas.openxmlformats.org/drawingml/2006/picture">
+                <pic:pic xmlns:pic="http://schemas.openxmlformats.org/drawingml/2006/picture">
+                  <pic:nvPicPr>
+                    <pic:cNvPr id="1024805602" name="Picture 1" descr="A screenshot of a snowboarder&#10;&#10;Description automatically generated with medium confidence"/>
+                    <pic:cNvPicPr/>
+                  </pic:nvPicPr>
+                  <pic:blipFill>
+                    <a:blip r:embed="rId10"/>
+                    <a:stretch>
+                      <a:fillRect/>
+                    </a:stretch>
+                  </pic:blipFill>
+                  <pic:spPr>
+                    <a:xfrm>
+                      <a:off x="0" y="0"/>
+                      <a:ext cx="5645501" cy="3987437"/>
+                    </a:xfrm>
+                    <a:prstGeom prst="rect">
+                      <a:avLst/>
+                    </a:prstGeom>
+                  </pic:spPr>
+                </pic:pic>
+              </a:graphicData>
+            </a:graphic>
+          </wp:inline>
+        </w:drawing>
+      </w:r>
+    </w:p>
+    <w:p>
+      <w:pPr>
+        <w:rPr>
+          <w:b/>
+          <w:bCs/>
+        </w:rPr>
+      </w:pPr>
+      <w:r>
+        <w:rPr>
+          <w:b/>
+          <w:bCs/>
+        </w:rPr>
+        <w:drawing>
+          <wp:inline distT="0" distB="0" distL="0" distR="0" wp14:anchorId="652FE805" wp14:editId="07AF5603">
+            <wp:extent cx="5676900" cy="4046004"/>
+            <wp:effectExtent l="0" t="0" r="0" b="0"/>
+            <wp:docPr id="526487569" name="Picture 1" descr="A screenshot of a computer&#10;&#10;Description automatically generated with medium confidence"/>
+            <wp:cNvGraphicFramePr>
+              <a:graphicFrameLocks xmlns:a="http://schemas.openxmlformats.org/drawingml/2006/main" noChangeAspect="1"/>
+            </wp:cNvGraphicFramePr>
+            <a:graphic xmlns:a="http://schemas.openxmlformats.org/drawingml/2006/main">
+              <a:graphicData uri="http://schemas.openxmlformats.org/drawingml/2006/picture">
+                <pic:pic xmlns:pic="http://schemas.openxmlformats.org/drawingml/2006/picture">
+                  <pic:nvPicPr>
+                    <pic:cNvPr id="526487569" name="Picture 1" descr="A screenshot of a computer&#10;&#10;Description automatically generated with medium confidence"/>
+                    <pic:cNvPicPr/>
+                  </pic:nvPicPr>
+                  <pic:blipFill>
+                    <a:blip r:embed="rId11"/>
+                    <a:stretch>
+                      <a:fillRect/>
+                    </a:stretch>
+                  </pic:blipFill>
+                  <pic:spPr>
+                    <a:xfrm>
+                      <a:off x="0" y="0"/>
+                      <a:ext cx="5680685" cy="4048701"/>
+                    </a:xfrm>
+                    <a:prstGeom prst="rect">
+                      <a:avLst/>
+                    </a:prstGeom>
+                  </pic:spPr>
+                </pic:pic>
+              </a:graphicData>
+            </a:graphic>
+          </wp:inline>
+        </w:drawing>
+      </w:r>
+    </w:p>
+    <w:p>
+      <w:pPr>
+        <w:rPr>
+          <w:b/>
+          <w:bCs/>
+        </w:rPr>
+      </w:pPr>
+      <w:r>
+        <w:rPr>
+          <w:b/>
+          <w:bCs/>
+        </w:rPr>
+        <w:lastRenderedPageBreak/>
+        <w:drawing>
+          <wp:inline distT="0" distB="0" distL="0" distR="0" wp14:anchorId="0C60071E" wp14:editId="631156F3">
+            <wp:extent cx="5697215" cy="4052570"/>
+            <wp:effectExtent l="0" t="0" r="0" b="5080"/>
+            <wp:docPr id="345981584" name="Picture 1" descr="A screenshot of a computer&#10;&#10;Description automatically generated with medium confidence"/>
+            <wp:cNvGraphicFramePr>
+              <a:graphicFrameLocks xmlns:a="http://schemas.openxmlformats.org/drawingml/2006/main" noChangeAspect="1"/>
+            </wp:cNvGraphicFramePr>
+            <a:graphic xmlns:a="http://schemas.openxmlformats.org/drawingml/2006/main">
+              <a:graphicData uri="http://schemas.openxmlformats.org/drawingml/2006/picture">
+                <pic:pic xmlns:pic="http://schemas.openxmlformats.org/drawingml/2006/picture">
+                  <pic:nvPicPr>
+                    <pic:cNvPr id="345981584" name="Picture 1" descr="A screenshot of a computer&#10;&#10;Description automatically generated with medium confidence"/>
+                    <pic:cNvPicPr/>
+                  </pic:nvPicPr>
+                  <pic:blipFill>
+                    <a:blip r:embed="rId12"/>
+                    <a:stretch>
+                      <a:fillRect/>
+                    </a:stretch>
+                  </pic:blipFill>
+                  <pic:spPr>
+                    <a:xfrm>
+                      <a:off x="0" y="0"/>
+                      <a:ext cx="5702046" cy="4056006"/>
+                    </a:xfrm>
+                    <a:prstGeom prst="rect">
+                      <a:avLst/>
+                    </a:prstGeom>
+                  </pic:spPr>
+                </pic:pic>
+              </a:graphicData>
+            </a:graphic>
+          </wp:inline>
+        </w:drawing>
+      </w:r>
+    </w:p>
+    <w:p>
+      <w:pPr>
+        <w:rPr>
+          <w:b/>
+          <w:bCs/>
+        </w:rPr>
+      </w:pPr>
+      <w:r>
+        <w:rPr>
+          <w:b/>
+          <w:bCs/>
+        </w:rPr>
+        <w:drawing>
+          <wp:inline distT="0" distB="0" distL="0" distR="0" wp14:anchorId="48FF5B24" wp14:editId="5AD3961C">
+            <wp:extent cx="5684520" cy="4033216"/>
+            <wp:effectExtent l="0" t="0" r="0" b="5715"/>
+            <wp:docPr id="62338797" name="Picture 1" descr="A screenshot of a computer&#10;&#10;Description automatically generated with medium confidence"/>
+            <wp:cNvGraphicFramePr>
+              <a:graphicFrameLocks xmlns:a="http://schemas.openxmlformats.org/drawingml/2006/main" noChangeAspect="1"/>
+            </wp:cNvGraphicFramePr>
+            <a:graphic xmlns:a="http://schemas.openxmlformats.org/drawingml/2006/main">
+              <a:graphicData uri="http://schemas.openxmlformats.org/drawingml/2006/picture">
+                <pic:pic xmlns:pic="http://schemas.openxmlformats.org/drawingml/2006/picture">
+                  <pic:nvPicPr>
+                    <pic:cNvPr id="62338797" name="Picture 1" descr="A screenshot of a computer&#10;&#10;Description automatically generated with medium confidence"/>
+                    <pic:cNvPicPr/>
+                  </pic:nvPicPr>
+                  <pic:blipFill>
+                    <a:blip r:embed="rId13"/>
+                    <a:stretch>
+                      <a:fillRect/>
+                    </a:stretch>
+                  </pic:blipFill>
+                  <pic:spPr>
+                    <a:xfrm>
+                      <a:off x="0" y="0"/>
+                      <a:ext cx="5684520" cy="4033216"/>
+                    </a:xfrm>
+                    <a:prstGeom prst="rect">
+                      <a:avLst/>
+                    </a:prstGeom>
+                  </pic:spPr>
+                </pic:pic>
+              </a:graphicData>
+            </a:graphic>
+          </wp:inline>
+        </w:drawing>
+      </w:r>
+    </w:p>
+    <w:p>
+      <w:pPr>
+        <w:rPr>
+          <w:b/>
+          <w:bCs/>
+        </w:rPr>
+      </w:pPr>
+      <w:r>
+        <w:rPr>
+          <w:b/>
+          <w:bCs/>
+        </w:rPr>
+        <w:lastRenderedPageBreak/>
+        <w:drawing>
+          <wp:inline distT="0" distB="0" distL="0" distR="0" wp14:anchorId="2A8080E7" wp14:editId="1B5AD9AC">
+            <wp:extent cx="5665495" cy="4036060"/>
+            <wp:effectExtent l="0" t="0" r="0" b="2540"/>
+            <wp:docPr id="1222741589" name="Picture 1" descr="A screenshot of a computer&#10;&#10;Description automatically generated with medium confidence"/>
+            <wp:cNvGraphicFramePr>
+              <a:graphicFrameLocks xmlns:a="http://schemas.openxmlformats.org/drawingml/2006/main" noChangeAspect="1"/>
+            </wp:cNvGraphicFramePr>
+            <a:graphic xmlns:a="http://schemas.openxmlformats.org/drawingml/2006/main">
+              <a:graphicData uri="http://schemas.openxmlformats.org/drawingml/2006/picture">
+                <pic:pic xmlns:pic="http://schemas.openxmlformats.org/drawingml/2006/picture">
+                  <pic:nvPicPr>
+                    <pic:cNvPr id="1222741589" name="Picture 1" descr="A screenshot of a computer&#10;&#10;Description automatically generated with medium confidence"/>
+                    <pic:cNvPicPr/>
+                  </pic:nvPicPr>
+                  <pic:blipFill>
+                    <a:blip r:embed="rId14"/>
+                    <a:stretch>
+                      <a:fillRect/>
+                    </a:stretch>
+                  </pic:blipFill>
+                  <pic:spPr>
+                    <a:xfrm>
+                      <a:off x="0" y="0"/>
+                      <a:ext cx="5668855" cy="4038454"/>
+                    </a:xfrm>
+                    <a:prstGeom prst="rect">
+                      <a:avLst/>
+                    </a:prstGeom>
+                  </pic:spPr>
+                </pic:pic>
+              </a:graphicData>
+            </a:graphic>
+          </wp:inline>
+        </w:drawing>
       </w:r>
     </w:p>
     <w:sectPr>
@@ -557,6 +958,95 @@
     </w:lvl>
   </w:abstractNum>
   <w:abstractNum w:abstractNumId="1" w15:restartNumberingAfterBreak="0">
+    <w:nsid w:val="3F0E3F8C"/>
+    <w:multiLevelType w:val="hybridMultilevel"/>
+    <w:tmpl w:val="376A708A"/>
+    <w:lvl w:ilvl="0" w:tplc="5EC8724C">
+      <w:start w:val="2"/>
+      <w:numFmt w:val="lowerLetter"/>
+      <w:lvlText w:val="%1."/>
+      <w:lvlJc w:val="left"/>
+      <w:pPr>
+        <w:ind w:left="1080" w:hanging="360"/>
+      </w:pPr>
+      <w:rPr>
+        <w:rFonts w:hint="default"/>
+      </w:rPr>
+    </w:lvl>
+    <w:lvl w:ilvl="1" w:tplc="10090019" w:tentative="1">
+      <w:start w:val="1"/>
+      <w:numFmt w:val="lowerLetter"/>
+      <w:lvlText w:val="%2."/>
+      <w:lvlJc w:val="left"/>
+      <w:pPr>
+        <w:ind w:left="1800" w:hanging="360"/>
+      </w:pPr>
+    </w:lvl>
+    <w:lvl w:ilvl="2" w:tplc="1009001B" w:tentative="1">
+      <w:start w:val="1"/>
+      <w:numFmt w:val="lowerRoman"/>
+      <w:lvlText w:val="%3."/>
+      <w:lvlJc w:val="right"/>
+      <w:pPr>
+        <w:ind w:left="2520" w:hanging="180"/>
+      </w:pPr>
+    </w:lvl>
+    <w:lvl w:ilvl="3" w:tplc="1009000F" w:tentative="1">
+      <w:start w:val="1"/>
+      <w:numFmt w:val="decimal"/>
+      <w:lvlText w:val="%4."/>
+      <w:lvlJc w:val="left"/>
+      <w:pPr>
+        <w:ind w:left="3240" w:hanging="360"/>
+      </w:pPr>
+    </w:lvl>
+    <w:lvl w:ilvl="4" w:tplc="10090019" w:tentative="1">
+      <w:start w:val="1"/>
+      <w:numFmt w:val="lowerLetter"/>
+      <w:lvlText w:val="%5."/>
+      <w:lvlJc w:val="left"/>
+      <w:pPr>
+        <w:ind w:left="3960" w:hanging="360"/>
+      </w:pPr>
+    </w:lvl>
+    <w:lvl w:ilvl="5" w:tplc="1009001B" w:tentative="1">
+      <w:start w:val="1"/>
+      <w:numFmt w:val="lowerRoman"/>
+      <w:lvlText w:val="%6."/>
+      <w:lvlJc w:val="right"/>
+      <w:pPr>
+        <w:ind w:left="4680" w:hanging="180"/>
+      </w:pPr>
+    </w:lvl>
+    <w:lvl w:ilvl="6" w:tplc="1009000F" w:tentative="1">
+      <w:start w:val="1"/>
+      <w:numFmt w:val="decimal"/>
+      <w:lvlText w:val="%7."/>
+      <w:lvlJc w:val="left"/>
+      <w:pPr>
+        <w:ind w:left="5400" w:hanging="360"/>
+      </w:pPr>
+    </w:lvl>
+    <w:lvl w:ilvl="7" w:tplc="10090019" w:tentative="1">
+      <w:start w:val="1"/>
+      <w:numFmt w:val="lowerLetter"/>
+      <w:lvlText w:val="%8."/>
+      <w:lvlJc w:val="left"/>
+      <w:pPr>
+        <w:ind w:left="6120" w:hanging="360"/>
+      </w:pPr>
+    </w:lvl>
+    <w:lvl w:ilvl="8" w:tplc="1009001B" w:tentative="1">
+      <w:start w:val="1"/>
+      <w:numFmt w:val="lowerRoman"/>
+      <w:lvlText w:val="%9."/>
+      <w:lvlJc w:val="right"/>
+      <w:pPr>
+        <w:ind w:left="6840" w:hanging="180"/>
+      </w:pPr>
+    </w:lvl>
+  </w:abstractNum>
+  <w:abstractNum w:abstractNumId="2" w15:restartNumberingAfterBreak="0">
     <w:nsid w:val="487917BD"/>
     <w:multiLevelType w:val="hybridMultilevel"/>
     <w:tmpl w:val="D3C024FE"/>
@@ -645,7 +1135,7 @@
       </w:pPr>
     </w:lvl>
   </w:abstractNum>
-  <w:abstractNum w:abstractNumId="2" w15:restartNumberingAfterBreak="0">
+  <w:abstractNum w:abstractNumId="3" w15:restartNumberingAfterBreak="0">
     <w:nsid w:val="6E0927B7"/>
     <w:multiLevelType w:val="multilevel"/>
     <w:tmpl w:val="B830AAF0"/>
@@ -759,12 +1249,15 @@
     </w:lvl>
   </w:abstractNum>
   <w:num w:numId="1" w16cid:durableId="1113791185">
-    <w:abstractNumId w:val="2"/>
+    <w:abstractNumId w:val="3"/>
   </w:num>
   <w:num w:numId="2" w16cid:durableId="811093847">
     <w:abstractNumId w:val="0"/>
   </w:num>
   <w:num w:numId="3" w16cid:durableId="1044719420">
+    <w:abstractNumId w:val="2"/>
+  </w:num>
+  <w:num w:numId="4" w16cid:durableId="995230900">
     <w:abstractNumId w:val="1"/>
   </w:num>
 </w:numbering>
@@ -1278,6 +1771,29 @@
       <w:szCs w:val="32"/>
     </w:rPr>
   </w:style>
+  <w:style w:type="character" w:styleId="Hyperlink">
+    <w:name w:val="Hyperlink"/>
+    <w:basedOn w:val="DefaultParagraphFont"/>
+    <w:uiPriority w:val="99"/>
+    <w:unhideWhenUsed/>
+    <w:rsid w:val="00FF7AE2"/>
+    <w:rPr>
+      <w:color w:val="0563C1" w:themeColor="hyperlink"/>
+      <w:u w:val="single"/>
+    </w:rPr>
+  </w:style>
+  <w:style w:type="character" w:styleId="UnresolvedMention">
+    <w:name w:val="Unresolved Mention"/>
+    <w:basedOn w:val="DefaultParagraphFont"/>
+    <w:uiPriority w:val="99"/>
+    <w:semiHidden/>
+    <w:unhideWhenUsed/>
+    <w:rsid w:val="00FF7AE2"/>
+    <w:rPr>
+      <w:color w:val="605E5C"/>
+      <w:shd w:val="clear" w:color="auto" w:fill="E1DFDD"/>
+    </w:rPr>
+  </w:style>
 </w:styles>
 </file>
 

</xml_diff>